<commit_message>
uppati capitoli base tesi
</commit_message>
<xml_diff>
--- a/LaTeX/tesi_struttura.docx
+++ b/LaTeX/tesi_struttura.docx
@@ -355,6 +355,26 @@
           <w:numId w:val="3"/>
         </w:numPr>
       </w:pPr>
+      <w:r>
+        <w:t>Bluetooth 4.0</w:t>
+      </w:r>
+      <w:r>
+        <w:t xml:space="preserve"> </w:t>
+      </w:r>
+      <w:r>
+        <w:sym w:font="Wingdings" w:char="F0E0"/>
+      </w:r>
+      <w:r>
+        <w:t xml:space="preserve"> documentazione ufficiale, documentazione </w:t>
+      </w:r>
+      <w:proofErr w:type="spellStart"/>
+      <w:r>
+        <w:t>wikipedia</w:t>
+      </w:r>
+      <w:proofErr w:type="spellEnd"/>
+      <w:r>
+        <w:t>, documentazione prof cinese</w:t>
+      </w:r>
     </w:p>
     <w:p>
       <w:pPr>
@@ -365,24 +385,7 @@
         </w:numPr>
       </w:pPr>
       <w:r>
-        <w:t>Bluetooth 4.0</w:t>
-      </w:r>
-      <w:r>
-        <w:t xml:space="preserve"> </w:t>
-      </w:r>
-      <w:r>
-        <w:sym w:font="Wingdings" w:char="F0E0"/>
-      </w:r>
-      <w:r>
-        <w:t xml:space="preserve"> documentazione ufficiale, documentazione </w:t>
-      </w:r>
-      <w:proofErr w:type="spellStart"/>
-      <w:r>
-        <w:t>wikipedia</w:t>
-      </w:r>
-      <w:proofErr w:type="spellEnd"/>
-      <w:r>
-        <w:t>, documentazione prof cinese</w:t>
+        <w:t>Raccolta dati sui telefonini</w:t>
       </w:r>
     </w:p>
     <w:p>

</xml_diff>